<commit_message>
Added ISBN image: 978-619-00-1402-7
</commit_message>
<xml_diff>
--- a/resources/Cover/TODO-java-basics-cover-text.docx
+++ b/resources/Cover/TODO-java-basics-cover-text.docx
@@ -16,11 +16,9 @@
       <w:r>
         <w:t xml:space="preserve">, </w:t>
       </w:r>
-      <w:proofErr w:type="gramStart"/>
-      <w:r>
-        <w:t>textbook</w:t>
-      </w:r>
-      <w:proofErr w:type="gramEnd"/>
+      <w:r>
+        <w:t>textbook,</w:t>
+      </w:r>
       <w:r>
         <w:t xml:space="preserve"> or tutorial. This modern teaching resource guides you through the </w:t>
       </w:r>
@@ -32,7 +30,13 @@
         <w:t>first steps in programming</w:t>
       </w:r>
       <w:r>
-        <w:t xml:space="preserve"> using a little text and a lot of code examples with explanations, combined with plenty of carefully selected </w:t>
+        <w:t xml:space="preserve"> using a little text and </w:t>
+      </w:r>
+      <w:r>
+        <w:t>many</w:t>
+      </w:r>
+      <w:r>
+        <w:t xml:space="preserve"> code examples with explanations, combined with carefully selected </w:t>
       </w:r>
       <w:r>
         <w:rPr>
@@ -52,12 +56,24 @@
         <w:t>judge system</w:t>
       </w:r>
       <w:r>
-        <w:t xml:space="preserve"> for instant automatic code evaluation.</w:t>
+        <w:t xml:space="preserve"> for </w:t>
+      </w:r>
+      <w:r>
+        <w:t>immediate</w:t>
+      </w:r>
+      <w:r>
+        <w:t xml:space="preserve"> automatic code evaluation.</w:t>
       </w:r>
     </w:p>
     <w:p>
       <w:r>
-        <w:t xml:space="preserve">The teaching content is designed personally by </w:t>
+        <w:t xml:space="preserve">The teaching content </w:t>
+      </w:r>
+      <w:r>
+        <w:t>was</w:t>
+      </w:r>
+      <w:r>
+        <w:t xml:space="preserve"> designed personally by </w:t>
       </w:r>
       <w:r>
         <w:rPr>
@@ -67,7 +83,10 @@
         <w:t>Dr. Svetlin Nakov</w:t>
       </w:r>
       <w:r>
-        <w:t xml:space="preserve">, who has helped in the last 20 years to more than </w:t>
+        <w:t xml:space="preserve">, who has helped </w:t>
+      </w:r>
+      <w:r>
+        <w:t xml:space="preserve">more than </w:t>
       </w:r>
       <w:r>
         <w:rPr>
@@ -77,22 +96,47 @@
         <w:t xml:space="preserve">150 000 beginners </w:t>
       </w:r>
       <w:r>
-        <w:t xml:space="preserve">to </w:t>
-      </w:r>
-      <w:r>
-        <w:rPr>
-          <w:b/>
-          <w:bCs/>
-        </w:rPr>
-        <w:t>start with programming</w:t>
-      </w:r>
-      <w:r>
-        <w:t xml:space="preserve"> and begin learning the software engineering profession.</w:t>
+        <w:t xml:space="preserve">in the last 20 years to </w:t>
+      </w:r>
+      <w:r>
+        <w:rPr>
+          <w:b/>
+          <w:bCs/>
+        </w:rPr>
+        <w:t xml:space="preserve">start </w:t>
+      </w:r>
+      <w:r>
+        <w:rPr>
+          <w:b/>
+          <w:bCs/>
+        </w:rPr>
+        <w:t>coding</w:t>
+      </w:r>
+      <w:r>
+        <w:t xml:space="preserve"> and </w:t>
+      </w:r>
+      <w:r>
+        <w:t>start</w:t>
+      </w:r>
+      <w:r>
+        <w:t xml:space="preserve"> learning the software engineering profession.</w:t>
       </w:r>
     </w:p>
     <w:p>
       <w:r>
-        <w:t xml:space="preserve">Dr. Nakov is famous with his </w:t>
+        <w:t xml:space="preserve">Dr. Nakov is </w:t>
+      </w:r>
+      <w:r>
+        <w:t>known</w:t>
+      </w:r>
+      <w:r>
+        <w:t xml:space="preserve"> </w:t>
+      </w:r>
+      <w:r>
+        <w:t xml:space="preserve">for </w:t>
+      </w:r>
+      <w:r>
+        <w:t xml:space="preserve">his </w:t>
       </w:r>
       <w:r>
         <w:rPr>
@@ -137,7 +181,19 @@
         <w:t>programming skills</w:t>
       </w:r>
       <w:r>
-        <w:t xml:space="preserve"> can be learned only by a lot of </w:t>
+        <w:t xml:space="preserve"> can </w:t>
+      </w:r>
+      <w:r>
+        <w:t xml:space="preserve">only </w:t>
+      </w:r>
+      <w:r>
+        <w:t xml:space="preserve">be learned </w:t>
+      </w:r>
+      <w:r>
+        <w:t>through</w:t>
+      </w:r>
+      <w:r>
+        <w:t xml:space="preserve"> a lot of </w:t>
       </w:r>
       <w:r>
         <w:rPr>
@@ -157,7 +213,13 @@
         <w:t xml:space="preserve"> practical problem solving</w:t>
       </w:r>
       <w:r>
-        <w:t>, rather than by reading books and watching videos, so be sure that you solve the exercises in each book section. Good luck!</w:t>
+        <w:t xml:space="preserve">, </w:t>
+      </w:r>
+      <w:r>
+        <w:t>not through</w:t>
+      </w:r>
+      <w:r>
+        <w:t xml:space="preserve"> reading books and watching videos, so be sure that you solve the exercises in each book section. Good luck!</w:t>
       </w:r>
     </w:p>
     <w:p>

</xml_diff>

<commit_message>
Added logo and authors
</commit_message>
<xml_diff>
--- a/resources/Cover/TODO-java-basics-cover-text.docx
+++ b/resources/Cover/TODO-java-basics-cover-text.docx
@@ -3,6 +3,251 @@
 <w:document xmlns:wpc="http://schemas.microsoft.com/office/word/2010/wordprocessingCanvas" xmlns:cx="http://schemas.microsoft.com/office/drawing/2014/chartex" xmlns:cx1="http://schemas.microsoft.com/office/drawing/2015/9/8/chartex" xmlns:cx2="http://schemas.microsoft.com/office/drawing/2015/10/21/chartex" xmlns:cx3="http://schemas.microsoft.com/office/drawing/2016/5/9/chartex" xmlns:cx4="http://schemas.microsoft.com/office/drawing/2016/5/10/chartex" xmlns:cx5="http://schemas.microsoft.com/office/drawing/2016/5/11/chartex" xmlns:cx6="http://schemas.microsoft.com/office/drawing/2016/5/12/chartex" xmlns:cx7="http://schemas.microsoft.com/office/drawing/2016/5/13/chartex" xmlns:cx8="http://schemas.microsoft.com/office/drawing/2016/5/14/chartex" xmlns:mc="http://schemas.openxmlformats.org/markup-compatibility/2006" xmlns:aink="http://schemas.microsoft.com/office/drawing/2016/ink" xmlns:am3d="http://schemas.microsoft.com/office/drawing/2017/model3d" xmlns:o="urn:schemas-microsoft-com:office:office" xmlns:r="http://schemas.openxmlformats.org/officeDocument/2006/relationships" xmlns:m="http://schemas.openxmlformats.org/officeDocument/2006/math" xmlns:v="urn:schemas-microsoft-com:vml" xmlns:wp14="http://schemas.microsoft.com/office/word/2010/wordprocessingDrawing" xmlns:wp="http://schemas.openxmlformats.org/drawingml/2006/wordprocessingDrawing" xmlns:w10="urn:schemas-microsoft-com:office:word" xmlns:w="http://schemas.openxmlformats.org/wordprocessingml/2006/main" xmlns:w14="http://schemas.microsoft.com/office/word/2010/wordml" xmlns:w15="http://schemas.microsoft.com/office/word/2012/wordml" xmlns:w16cex="http://schemas.microsoft.com/office/word/2018/wordml/cex" xmlns:w16cid="http://schemas.microsoft.com/office/word/2016/wordml/cid" xmlns:w16="http://schemas.microsoft.com/office/word/2018/wordml" xmlns:w16sdtdh="http://schemas.microsoft.com/office/word/2020/wordml/sdtdatahash" xmlns:w16se="http://schemas.microsoft.com/office/word/2015/wordml/symex" xmlns:wpg="http://schemas.microsoft.com/office/word/2010/wordprocessingGroup" xmlns:wpi="http://schemas.microsoft.com/office/word/2010/wordprocessingInk" xmlns:wne="http://schemas.microsoft.com/office/word/2006/wordml" xmlns:wps="http://schemas.microsoft.com/office/word/2010/wordprocessingShape" mc:Ignorable="w14 w15 w16se w16cid w16 w16cex w16sdtdh wp14">
   <w:body>
     <w:p>
+      <w:pPr>
+        <w:pBdr>
+          <w:bottom w:val="single" w:sz="6" w:space="1" w:color="auto"/>
+        </w:pBdr>
+        <w:rPr>
+          <w:b/>
+          <w:bCs/>
+          <w:sz w:val="8"/>
+          <w:szCs w:val="8"/>
+        </w:rPr>
+      </w:pPr>
+    </w:p>
+    <w:p>
+      <w:pPr>
+        <w:rPr>
+          <w:b/>
+          <w:bCs/>
+          <w:sz w:val="4"/>
+          <w:szCs w:val="4"/>
+        </w:rPr>
+      </w:pPr>
+    </w:p>
+    <w:p>
+      <w:pPr>
+        <w:rPr>
+          <w:b/>
+          <w:bCs/>
+        </w:rPr>
+      </w:pPr>
+      <w:r>
+        <w:rPr>
+          <w:b/>
+          <w:bCs/>
+          <w:sz w:val="26"/>
+          <w:szCs w:val="26"/>
+        </w:rPr>
+        <w:t>Dr. SVETLIN NAKOV</w:t>
+      </w:r>
+      <w:r>
+        <w:rPr>
+          <w:b/>
+          <w:bCs/>
+          <w:sz w:val="26"/>
+          <w:szCs w:val="26"/>
+        </w:rPr>
+        <w:br/>
+      </w:r>
+      <w:r>
+        <w:rPr>
+          <w:b/>
+          <w:bCs/>
+        </w:rPr>
+        <w:t>&amp; TEAM</w:t>
+      </w:r>
+    </w:p>
+    <w:p>
+      <w:pPr>
+        <w:rPr>
+          <w:b/>
+          <w:bCs/>
+          <w:sz w:val="8"/>
+          <w:szCs w:val="8"/>
+        </w:rPr>
+      </w:pPr>
+    </w:p>
+    <w:p>
+      <w:pPr>
+        <w:rPr>
+          <w:b/>
+          <w:bCs/>
+          <w:sz w:val="28"/>
+          <w:szCs w:val="28"/>
+        </w:rPr>
+      </w:pPr>
+      <w:r>
+        <w:rPr>
+          <w:b/>
+          <w:bCs/>
+          <w:sz w:val="24"/>
+          <w:szCs w:val="24"/>
+        </w:rPr>
+        <w:t>PROGRAMMING</w:t>
+      </w:r>
+      <w:r>
+        <w:rPr>
+          <w:b/>
+          <w:bCs/>
+          <w:sz w:val="24"/>
+          <w:szCs w:val="24"/>
+        </w:rPr>
+        <w:br/>
+      </w:r>
+      <w:r>
+        <w:rPr>
+          <w:b/>
+          <w:bCs/>
+        </w:rPr>
+        <w:t>BASICS</w:t>
+      </w:r>
+      <w:r>
+        <w:rPr>
+          <w:b/>
+          <w:bCs/>
+          <w:sz w:val="24"/>
+          <w:szCs w:val="24"/>
+        </w:rPr>
+        <w:t xml:space="preserve"> </w:t>
+      </w:r>
+      <w:r>
+        <w:rPr>
+          <w:b/>
+          <w:bCs/>
+          <w:sz w:val="18"/>
+          <w:szCs w:val="18"/>
+        </w:rPr>
+        <w:t>WITH</w:t>
+      </w:r>
+      <w:r>
+        <w:rPr>
+          <w:b/>
+          <w:bCs/>
+          <w:sz w:val="18"/>
+          <w:szCs w:val="18"/>
+        </w:rPr>
+        <w:t xml:space="preserve"> </w:t>
+      </w:r>
+      <w:r>
+        <w:rPr>
+          <w:b/>
+          <w:bCs/>
+          <w:sz w:val="28"/>
+          <w:szCs w:val="28"/>
+        </w:rPr>
+        <w:t>Java</w:t>
+      </w:r>
+    </w:p>
+    <w:p>
+      <w:pPr>
+        <w:pBdr>
+          <w:bottom w:val="single" w:sz="6" w:space="1" w:color="auto"/>
+        </w:pBdr>
+        <w:rPr>
+          <w:b/>
+          <w:bCs/>
+          <w:sz w:val="8"/>
+          <w:szCs w:val="8"/>
+        </w:rPr>
+      </w:pPr>
+    </w:p>
+    <w:p>
+      <w:pPr>
+        <w:rPr>
+          <w:b/>
+          <w:bCs/>
+          <w:sz w:val="4"/>
+          <w:szCs w:val="4"/>
+        </w:rPr>
+      </w:pPr>
+    </w:p>
+    <w:p>
+      <w:pPr>
+        <w:rPr>
+          <w:b/>
+          <w:bCs/>
+        </w:rPr>
+      </w:pPr>
+      <w:r>
+        <w:rPr>
+          <w:b/>
+          <w:bCs/>
+          <w:sz w:val="26"/>
+          <w:szCs w:val="26"/>
+        </w:rPr>
+        <w:t>Dr. SVETLIN NAKOV</w:t>
+      </w:r>
+      <w:r>
+        <w:rPr>
+          <w:b/>
+          <w:bCs/>
+          <w:sz w:val="26"/>
+          <w:szCs w:val="26"/>
+        </w:rPr>
+        <w:br/>
+      </w:r>
+      <w:r>
+        <w:rPr>
+          <w:b/>
+          <w:bCs/>
+        </w:rPr>
+        <w:t>&amp; TEAM</w:t>
+      </w:r>
+    </w:p>
+    <w:p>
+      <w:pPr>
+        <w:rPr>
+          <w:b/>
+          <w:bCs/>
+          <w:sz w:val="4"/>
+          <w:szCs w:val="4"/>
+        </w:rPr>
+      </w:pPr>
+    </w:p>
+    <w:p>
+      <w:pPr>
+        <w:rPr>
+          <w:b/>
+          <w:bCs/>
+          <w:sz w:val="24"/>
+          <w:szCs w:val="24"/>
+        </w:rPr>
+      </w:pPr>
+      <w:r>
+        <w:rPr>
+          <w:b/>
+          <w:bCs/>
+          <w:sz w:val="24"/>
+          <w:szCs w:val="24"/>
+        </w:rPr>
+        <w:t>PROGRAMMING BASICS WITH JAVA</w:t>
+      </w:r>
+    </w:p>
+    <w:p>
+      <w:pPr>
+        <w:pBdr>
+          <w:bottom w:val="single" w:sz="6" w:space="1" w:color="auto"/>
+        </w:pBdr>
+        <w:rPr>
+          <w:b/>
+          <w:bCs/>
+          <w:sz w:val="8"/>
+          <w:szCs w:val="8"/>
+        </w:rPr>
+      </w:pPr>
+    </w:p>
+    <w:p>
+      <w:pPr>
+        <w:rPr>
+          <w:b/>
+          <w:bCs/>
+          <w:sz w:val="6"/>
+          <w:szCs w:val="6"/>
+        </w:rPr>
+      </w:pPr>
+    </w:p>
+    <w:p>
       <w:r>
         <w:t xml:space="preserve">In your hands you hold something more than a </w:t>
       </w:r>
@@ -224,6 +469,9 @@
     </w:p>
     <w:p>
       <w:pPr>
+        <w:pBdr>
+          <w:bottom w:val="single" w:sz="6" w:space="1" w:color="auto"/>
+        </w:pBdr>
         <w:rPr>
           <w:b/>
           <w:bCs/>
@@ -243,7 +491,317 @@
         <w:t>java-book.softuni.org</w:t>
       </w:r>
     </w:p>
-    <w:p/>
+    <w:p>
+      <w:pPr>
+        <w:pBdr>
+          <w:bottom w:val="single" w:sz="6" w:space="1" w:color="auto"/>
+        </w:pBdr>
+        <w:rPr>
+          <w:sz w:val="4"/>
+          <w:szCs w:val="4"/>
+        </w:rPr>
+      </w:pPr>
+    </w:p>
+    <w:p>
+      <w:pPr>
+        <w:rPr>
+          <w:b/>
+          <w:bCs/>
+          <w:sz w:val="4"/>
+          <w:szCs w:val="4"/>
+        </w:rPr>
+      </w:pPr>
+    </w:p>
+    <w:p>
+      <w:pPr>
+        <w:rPr>
+          <w:b/>
+          <w:bCs/>
+        </w:rPr>
+      </w:pPr>
+      <w:r>
+        <w:rPr>
+          <w:b/>
+          <w:bCs/>
+        </w:rPr>
+        <w:t>AUTHORS TEAM</w:t>
+      </w:r>
+    </w:p>
+    <w:p>
+      <w:pPr>
+        <w:pBdr>
+          <w:bottom w:val="single" w:sz="6" w:space="1" w:color="auto"/>
+        </w:pBdr>
+        <w:spacing w:after="0"/>
+        <w:rPr>
+          <w:noProof/>
+        </w:rPr>
+      </w:pPr>
+      <w:r>
+        <w:rPr>
+          <w:noProof/>
+        </w:rPr>
+        <w:t>Asya Dikova-Kirova</w:t>
+      </w:r>
+    </w:p>
+    <w:p>
+      <w:pPr>
+        <w:pBdr>
+          <w:bottom w:val="single" w:sz="6" w:space="1" w:color="auto"/>
+        </w:pBdr>
+        <w:spacing w:after="0"/>
+        <w:rPr>
+          <w:noProof/>
+        </w:rPr>
+      </w:pPr>
+      <w:r>
+        <w:rPr>
+          <w:noProof/>
+        </w:rPr>
+        <w:t>Vaydin Kachanov</w:t>
+      </w:r>
+    </w:p>
+    <w:p>
+      <w:pPr>
+        <w:pBdr>
+          <w:bottom w:val="single" w:sz="6" w:space="1" w:color="auto"/>
+        </w:pBdr>
+        <w:spacing w:after="0"/>
+        <w:rPr>
+          <w:noProof/>
+        </w:rPr>
+      </w:pPr>
+      <w:r>
+        <w:rPr>
+          <w:noProof/>
+        </w:rPr>
+        <w:t>Ventsislav Petrov</w:t>
+      </w:r>
+    </w:p>
+    <w:p>
+      <w:pPr>
+        <w:pBdr>
+          <w:bottom w:val="single" w:sz="6" w:space="1" w:color="auto"/>
+        </w:pBdr>
+        <w:spacing w:after="0"/>
+        <w:rPr>
+          <w:noProof/>
+        </w:rPr>
+      </w:pPr>
+      <w:r>
+        <w:rPr>
+          <w:noProof/>
+        </w:rPr>
+        <w:t>Daniel Tsvetkov</w:t>
+      </w:r>
+    </w:p>
+    <w:p>
+      <w:pPr>
+        <w:pBdr>
+          <w:bottom w:val="single" w:sz="6" w:space="1" w:color="auto"/>
+        </w:pBdr>
+        <w:spacing w:after="0"/>
+        <w:rPr>
+          <w:noProof/>
+        </w:rPr>
+      </w:pPr>
+      <w:r>
+        <w:rPr>
+          <w:noProof/>
+        </w:rPr>
+        <w:t>Dimitar Dalev</w:t>
+      </w:r>
+    </w:p>
+    <w:p>
+      <w:pPr>
+        <w:pBdr>
+          <w:bottom w:val="single" w:sz="6" w:space="1" w:color="auto"/>
+        </w:pBdr>
+        <w:spacing w:after="0"/>
+        <w:rPr>
+          <w:noProof/>
+        </w:rPr>
+      </w:pPr>
+      <w:r>
+        <w:rPr>
+          <w:noProof/>
+        </w:rPr>
+        <w:t>Zhulieta Atanasova</w:t>
+      </w:r>
+    </w:p>
+    <w:p>
+      <w:pPr>
+        <w:pBdr>
+          <w:bottom w:val="single" w:sz="6" w:space="1" w:color="auto"/>
+        </w:pBdr>
+        <w:spacing w:after="0"/>
+        <w:rPr>
+          <w:noProof/>
+        </w:rPr>
+      </w:pPr>
+      <w:r>
+        <w:rPr>
+          <w:noProof/>
+        </w:rPr>
+        <w:t>Ivaylo Ivanov</w:t>
+      </w:r>
+    </w:p>
+    <w:p>
+      <w:pPr>
+        <w:pBdr>
+          <w:bottom w:val="single" w:sz="6" w:space="1" w:color="auto"/>
+        </w:pBdr>
+        <w:spacing w:after="0"/>
+        <w:rPr>
+          <w:noProof/>
+        </w:rPr>
+      </w:pPr>
+      <w:r>
+        <w:rPr>
+          <w:noProof/>
+        </w:rPr>
+        <w:t>Kristiyan Pamidov</w:t>
+      </w:r>
+    </w:p>
+    <w:p>
+      <w:pPr>
+        <w:pBdr>
+          <w:bottom w:val="single" w:sz="6" w:space="1" w:color="auto"/>
+        </w:pBdr>
+        <w:spacing w:after="0"/>
+        <w:rPr>
+          <w:noProof/>
+        </w:rPr>
+      </w:pPr>
+      <w:r>
+        <w:rPr>
+          <w:noProof/>
+        </w:rPr>
+        <w:t>Milena Georgieva</w:t>
+      </w:r>
+    </w:p>
+    <w:p>
+      <w:pPr>
+        <w:pBdr>
+          <w:bottom w:val="single" w:sz="6" w:space="1" w:color="auto"/>
+        </w:pBdr>
+        <w:spacing w:after="0"/>
+        <w:rPr>
+          <w:noProof/>
+        </w:rPr>
+      </w:pPr>
+      <w:r>
+        <w:rPr>
+          <w:noProof/>
+        </w:rPr>
+        <w:lastRenderedPageBreak/>
+        <w:t>Nikolay Bankin</w:t>
+      </w:r>
+    </w:p>
+    <w:p>
+      <w:pPr>
+        <w:pBdr>
+          <w:bottom w:val="single" w:sz="6" w:space="1" w:color="auto"/>
+        </w:pBdr>
+        <w:spacing w:after="0"/>
+        <w:rPr>
+          <w:noProof/>
+        </w:rPr>
+      </w:pPr>
+      <w:r>
+        <w:rPr>
+          <w:noProof/>
+        </w:rPr>
+        <w:t>Petar Ivanov</w:t>
+      </w:r>
+    </w:p>
+    <w:p>
+      <w:pPr>
+        <w:pBdr>
+          <w:bottom w:val="single" w:sz="6" w:space="1" w:color="auto"/>
+        </w:pBdr>
+        <w:spacing w:after="0"/>
+        <w:rPr>
+          <w:noProof/>
+        </w:rPr>
+      </w:pPr>
+      <w:r>
+        <w:rPr>
+          <w:noProof/>
+        </w:rPr>
+        <w:t>Rositsa Nenova</w:t>
+      </w:r>
+    </w:p>
+    <w:p>
+      <w:pPr>
+        <w:pBdr>
+          <w:bottom w:val="single" w:sz="6" w:space="1" w:color="auto"/>
+        </w:pBdr>
+        <w:spacing w:after="0"/>
+        <w:rPr>
+          <w:noProof/>
+        </w:rPr>
+      </w:pPr>
+      <w:r>
+        <w:rPr>
+          <w:noProof/>
+        </w:rPr>
+        <w:t>Svetlin Nakov</w:t>
+      </w:r>
+    </w:p>
+    <w:p>
+      <w:pPr>
+        <w:pBdr>
+          <w:bottom w:val="single" w:sz="6" w:space="1" w:color="auto"/>
+        </w:pBdr>
+        <w:spacing w:after="0"/>
+        <w:rPr>
+          <w:noProof/>
+        </w:rPr>
+      </w:pPr>
+      <w:r>
+        <w:rPr>
+          <w:noProof/>
+        </w:rPr>
+        <w:t>Teodor Kurtev</w:t>
+      </w:r>
+    </w:p>
+    <w:p>
+      <w:pPr>
+        <w:pBdr>
+          <w:bottom w:val="single" w:sz="6" w:space="1" w:color="auto"/>
+        </w:pBdr>
+        <w:spacing w:after="0"/>
+        <w:rPr>
+          <w:noProof/>
+        </w:rPr>
+      </w:pPr>
+      <w:r>
+        <w:rPr>
+          <w:noProof/>
+        </w:rPr>
+        <w:t>Tsvetan Georgiev</w:t>
+      </w:r>
+    </w:p>
+    <w:p>
+      <w:pPr>
+        <w:pBdr>
+          <w:bottom w:val="single" w:sz="6" w:space="1" w:color="auto"/>
+        </w:pBdr>
+        <w:rPr>
+          <w:sz w:val="14"/>
+          <w:szCs w:val="14"/>
+        </w:rPr>
+      </w:pPr>
+    </w:p>
+    <w:p>
+      <w:pPr>
+        <w:rPr>
+          <w:sz w:val="4"/>
+          <w:szCs w:val="4"/>
+        </w:rPr>
+      </w:pPr>
+    </w:p>
     <w:p>
       <w:r>
         <w:t>TODO:</w:t>
@@ -294,7 +852,6 @@
         <w:t xml:space="preserve"> logo</w:t>
       </w:r>
     </w:p>
-    <w:p/>
     <w:p/>
     <w:sectPr>
       <w:pgSz w:w="12240" w:h="15840"/>
@@ -825,6 +1382,7 @@
   <w:style w:type="paragraph" w:default="1" w:styleId="Normal">
     <w:name w:val="Normal"/>
     <w:qFormat/>
+    <w:rsid w:val="003978CB"/>
   </w:style>
   <w:style w:type="character" w:default="1" w:styleId="DefaultParagraphFont">
     <w:name w:val="Default Paragraph Font"/>

</xml_diff>

<commit_message>
fix: sorted authors alphabetically
</commit_message>
<xml_diff>
--- a/resources/Cover/TODO-java-basics-cover-text.docx
+++ b/resources/Cover/TODO-java-basics-cover-text.docx
@@ -558,6 +558,194 @@
         <w:rPr>
           <w:noProof/>
         </w:rPr>
+        <w:t>Daniel Tsvetkov</w:t>
+      </w:r>
+    </w:p>
+    <w:p>
+      <w:pPr>
+        <w:pBdr>
+          <w:bottom w:val="single" w:sz="6" w:space="1" w:color="auto"/>
+        </w:pBdr>
+        <w:spacing w:after="0"/>
+        <w:rPr>
+          <w:noProof/>
+        </w:rPr>
+      </w:pPr>
+      <w:r>
+        <w:rPr>
+          <w:noProof/>
+        </w:rPr>
+        <w:t>Dimitar Dalev</w:t>
+      </w:r>
+    </w:p>
+    <w:p>
+      <w:pPr>
+        <w:pBdr>
+          <w:bottom w:val="single" w:sz="6" w:space="1" w:color="auto"/>
+        </w:pBdr>
+        <w:spacing w:after="0"/>
+        <w:rPr>
+          <w:noProof/>
+        </w:rPr>
+      </w:pPr>
+      <w:r>
+        <w:rPr>
+          <w:noProof/>
+        </w:rPr>
+        <w:t>Ivaylo Ivanov</w:t>
+      </w:r>
+    </w:p>
+    <w:p>
+      <w:pPr>
+        <w:pBdr>
+          <w:bottom w:val="single" w:sz="6" w:space="1" w:color="auto"/>
+        </w:pBdr>
+        <w:spacing w:after="0"/>
+        <w:rPr>
+          <w:noProof/>
+        </w:rPr>
+      </w:pPr>
+      <w:r>
+        <w:rPr>
+          <w:noProof/>
+        </w:rPr>
+        <w:t>Kristiyan Pamidov</w:t>
+      </w:r>
+    </w:p>
+    <w:p>
+      <w:pPr>
+        <w:pBdr>
+          <w:bottom w:val="single" w:sz="6" w:space="1" w:color="auto"/>
+        </w:pBdr>
+        <w:spacing w:after="0"/>
+        <w:rPr>
+          <w:noProof/>
+        </w:rPr>
+      </w:pPr>
+      <w:r>
+        <w:rPr>
+          <w:noProof/>
+        </w:rPr>
+        <w:t>Milena Georgieva</w:t>
+      </w:r>
+    </w:p>
+    <w:p>
+      <w:pPr>
+        <w:pBdr>
+          <w:bottom w:val="single" w:sz="6" w:space="1" w:color="auto"/>
+        </w:pBdr>
+        <w:spacing w:after="0"/>
+        <w:rPr>
+          <w:noProof/>
+        </w:rPr>
+      </w:pPr>
+      <w:r>
+        <w:rPr>
+          <w:noProof/>
+        </w:rPr>
+        <w:t>Nikolay Bankin</w:t>
+      </w:r>
+    </w:p>
+    <w:p>
+      <w:pPr>
+        <w:pBdr>
+          <w:bottom w:val="single" w:sz="6" w:space="1" w:color="auto"/>
+        </w:pBdr>
+        <w:spacing w:after="0"/>
+        <w:rPr>
+          <w:noProof/>
+        </w:rPr>
+      </w:pPr>
+      <w:r>
+        <w:rPr>
+          <w:noProof/>
+        </w:rPr>
+        <w:t>Petar Ivanov</w:t>
+      </w:r>
+    </w:p>
+    <w:p>
+      <w:pPr>
+        <w:pBdr>
+          <w:bottom w:val="single" w:sz="6" w:space="1" w:color="auto"/>
+        </w:pBdr>
+        <w:spacing w:after="0"/>
+        <w:rPr>
+          <w:noProof/>
+        </w:rPr>
+      </w:pPr>
+      <w:r>
+        <w:rPr>
+          <w:noProof/>
+        </w:rPr>
+        <w:t>Rositsa Nenova</w:t>
+      </w:r>
+    </w:p>
+    <w:p>
+      <w:pPr>
+        <w:pBdr>
+          <w:bottom w:val="single" w:sz="6" w:space="1" w:color="auto"/>
+        </w:pBdr>
+        <w:spacing w:after="0"/>
+        <w:rPr>
+          <w:noProof/>
+        </w:rPr>
+      </w:pPr>
+      <w:r>
+        <w:rPr>
+          <w:noProof/>
+        </w:rPr>
+        <w:lastRenderedPageBreak/>
+        <w:t>Svetlin Nakov</w:t>
+      </w:r>
+    </w:p>
+    <w:p>
+      <w:pPr>
+        <w:pBdr>
+          <w:bottom w:val="single" w:sz="6" w:space="1" w:color="auto"/>
+        </w:pBdr>
+        <w:spacing w:after="0"/>
+        <w:rPr>
+          <w:noProof/>
+        </w:rPr>
+      </w:pPr>
+      <w:r>
+        <w:rPr>
+          <w:noProof/>
+        </w:rPr>
+        <w:t>Teodor Kurtev</w:t>
+      </w:r>
+    </w:p>
+    <w:p>
+      <w:pPr>
+        <w:pBdr>
+          <w:bottom w:val="single" w:sz="6" w:space="1" w:color="auto"/>
+        </w:pBdr>
+        <w:spacing w:after="0"/>
+        <w:rPr>
+          <w:noProof/>
+        </w:rPr>
+      </w:pPr>
+      <w:r>
+        <w:rPr>
+          <w:noProof/>
+        </w:rPr>
+        <w:t>Tsvetan Georgiev</w:t>
+      </w:r>
+    </w:p>
+    <w:p>
+      <w:pPr>
+        <w:pBdr>
+          <w:bottom w:val="single" w:sz="6" w:space="1" w:color="auto"/>
+        </w:pBdr>
+        <w:spacing w:after="0"/>
+        <w:rPr>
+          <w:noProof/>
+        </w:rPr>
+      </w:pPr>
+      <w:r>
+        <w:rPr>
+          <w:noProof/>
+        </w:rPr>
         <w:t>Vaydin Kachanov</w:t>
       </w:r>
     </w:p>
@@ -592,195 +780,7 @@
         <w:rPr>
           <w:noProof/>
         </w:rPr>
-        <w:t>Daniel Tsvetkov</w:t>
-      </w:r>
-    </w:p>
-    <w:p>
-      <w:pPr>
-        <w:pBdr>
-          <w:bottom w:val="single" w:sz="6" w:space="1" w:color="auto"/>
-        </w:pBdr>
-        <w:spacing w:after="0"/>
-        <w:rPr>
-          <w:noProof/>
-        </w:rPr>
-      </w:pPr>
-      <w:r>
-        <w:rPr>
-          <w:noProof/>
-        </w:rPr>
-        <w:t>Dimitar Dalev</w:t>
-      </w:r>
-    </w:p>
-    <w:p>
-      <w:pPr>
-        <w:pBdr>
-          <w:bottom w:val="single" w:sz="6" w:space="1" w:color="auto"/>
-        </w:pBdr>
-        <w:spacing w:after="0"/>
-        <w:rPr>
-          <w:noProof/>
-        </w:rPr>
-      </w:pPr>
-      <w:r>
-        <w:rPr>
-          <w:noProof/>
-        </w:rPr>
         <w:t>Zhulieta Atanasova</w:t>
-      </w:r>
-    </w:p>
-    <w:p>
-      <w:pPr>
-        <w:pBdr>
-          <w:bottom w:val="single" w:sz="6" w:space="1" w:color="auto"/>
-        </w:pBdr>
-        <w:spacing w:after="0"/>
-        <w:rPr>
-          <w:noProof/>
-        </w:rPr>
-      </w:pPr>
-      <w:r>
-        <w:rPr>
-          <w:noProof/>
-        </w:rPr>
-        <w:t>Ivaylo Ivanov</w:t>
-      </w:r>
-    </w:p>
-    <w:p>
-      <w:pPr>
-        <w:pBdr>
-          <w:bottom w:val="single" w:sz="6" w:space="1" w:color="auto"/>
-        </w:pBdr>
-        <w:spacing w:after="0"/>
-        <w:rPr>
-          <w:noProof/>
-        </w:rPr>
-      </w:pPr>
-      <w:r>
-        <w:rPr>
-          <w:noProof/>
-        </w:rPr>
-        <w:t>Kristiyan Pamidov</w:t>
-      </w:r>
-    </w:p>
-    <w:p>
-      <w:pPr>
-        <w:pBdr>
-          <w:bottom w:val="single" w:sz="6" w:space="1" w:color="auto"/>
-        </w:pBdr>
-        <w:spacing w:after="0"/>
-        <w:rPr>
-          <w:noProof/>
-        </w:rPr>
-      </w:pPr>
-      <w:r>
-        <w:rPr>
-          <w:noProof/>
-        </w:rPr>
-        <w:t>Milena Georgieva</w:t>
-      </w:r>
-    </w:p>
-    <w:p>
-      <w:pPr>
-        <w:pBdr>
-          <w:bottom w:val="single" w:sz="6" w:space="1" w:color="auto"/>
-        </w:pBdr>
-        <w:spacing w:after="0"/>
-        <w:rPr>
-          <w:noProof/>
-        </w:rPr>
-      </w:pPr>
-      <w:r>
-        <w:rPr>
-          <w:noProof/>
-        </w:rPr>
-        <w:lastRenderedPageBreak/>
-        <w:t>Nikolay Bankin</w:t>
-      </w:r>
-    </w:p>
-    <w:p>
-      <w:pPr>
-        <w:pBdr>
-          <w:bottom w:val="single" w:sz="6" w:space="1" w:color="auto"/>
-        </w:pBdr>
-        <w:spacing w:after="0"/>
-        <w:rPr>
-          <w:noProof/>
-        </w:rPr>
-      </w:pPr>
-      <w:r>
-        <w:rPr>
-          <w:noProof/>
-        </w:rPr>
-        <w:t>Petar Ivanov</w:t>
-      </w:r>
-    </w:p>
-    <w:p>
-      <w:pPr>
-        <w:pBdr>
-          <w:bottom w:val="single" w:sz="6" w:space="1" w:color="auto"/>
-        </w:pBdr>
-        <w:spacing w:after="0"/>
-        <w:rPr>
-          <w:noProof/>
-        </w:rPr>
-      </w:pPr>
-      <w:r>
-        <w:rPr>
-          <w:noProof/>
-        </w:rPr>
-        <w:t>Rositsa Nenova</w:t>
-      </w:r>
-    </w:p>
-    <w:p>
-      <w:pPr>
-        <w:pBdr>
-          <w:bottom w:val="single" w:sz="6" w:space="1" w:color="auto"/>
-        </w:pBdr>
-        <w:spacing w:after="0"/>
-        <w:rPr>
-          <w:noProof/>
-        </w:rPr>
-      </w:pPr>
-      <w:r>
-        <w:rPr>
-          <w:noProof/>
-        </w:rPr>
-        <w:t>Svetlin Nakov</w:t>
-      </w:r>
-    </w:p>
-    <w:p>
-      <w:pPr>
-        <w:pBdr>
-          <w:bottom w:val="single" w:sz="6" w:space="1" w:color="auto"/>
-        </w:pBdr>
-        <w:spacing w:after="0"/>
-        <w:rPr>
-          <w:noProof/>
-        </w:rPr>
-      </w:pPr>
-      <w:r>
-        <w:rPr>
-          <w:noProof/>
-        </w:rPr>
-        <w:t>Teodor Kurtev</w:t>
-      </w:r>
-    </w:p>
-    <w:p>
-      <w:pPr>
-        <w:pBdr>
-          <w:bottom w:val="single" w:sz="6" w:space="1" w:color="auto"/>
-        </w:pBdr>
-        <w:spacing w:after="0"/>
-        <w:rPr>
-          <w:noProof/>
-        </w:rPr>
-      </w:pPr>
-      <w:r>
-        <w:rPr>
-          <w:noProof/>
-        </w:rPr>
-        <w:t>Tsvetan Georgiev</w:t>
       </w:r>
     </w:p>
     <w:p>

</xml_diff>